<commit_message>
Finished up section on creating HTML blocks
</commit_message>
<xml_diff>
--- a/JavasCrypt and Statistical Tests.docx
+++ b/JavasCrypt and Statistical Tests.docx
@@ -1993,133 +1993,208 @@
       <w:r>
         <w:t xml:space="preserve">        ].join('')</w:t>
       </w:r>
+    </w:p>
+    <w:p>
+      <w:pPr>
+        <w:pStyle w:val="NoSpacing"/>
+      </w:pPr>
+    </w:p>
+    <w:p>
+      <w:pPr>
+        <w:pStyle w:val="NoSpacing"/>
+      </w:pPr>
+      <w:r>
+        <w:t xml:space="preserve">This is where the various input elements, labels, and HTML styles are specified. After the template attribute is an attribute called initialize. </w:t>
+      </w:r>
+    </w:p>
+    <w:p>
+      <w:pPr>
+        <w:pStyle w:val="NoSpacing"/>
+      </w:pPr>
+      <w:r>
+        <w:t xml:space="preserve">The initialize element is where </w:t>
+      </w:r>
+      <w:r>
+        <w:t>signals from the interactive HTML elements are propagated from the view to the model. There is code of the following form:</w:t>
+      </w:r>
+    </w:p>
+    <w:p>
+      <w:pPr>
+        <w:pStyle w:val="NoSpacing"/>
+      </w:pPr>
+      <w:r>
+        <w:t xml:space="preserve">            this.$</w:t>
+      </w:r>
+      <w:proofErr w:type="spellStart"/>
+      <w:r>
+        <w:t>box.find</w:t>
+      </w:r>
+      <w:proofErr w:type="spellEnd"/>
+      <w:r>
+        <w:t>('.</w:t>
+      </w:r>
+      <w:proofErr w:type="spellStart"/>
+      <w:r>
+        <w:t>roundkey</w:t>
+      </w:r>
+      <w:proofErr w:type="spellEnd"/>
+      <w:r>
+        <w:t>').on('change', _.bind(function(</w:t>
+      </w:r>
+      <w:proofErr w:type="spellStart"/>
+      <w:r>
+        <w:t>evt</w:t>
+      </w:r>
+      <w:proofErr w:type="spellEnd"/>
+      <w:r>
+        <w:t>) {</w:t>
+      </w:r>
+    </w:p>
+    <w:p>
+      <w:pPr>
+        <w:pStyle w:val="NoSpacing"/>
+      </w:pPr>
+      <w:r>
+        <w:t xml:space="preserve">                </w:t>
+      </w:r>
+      <w:proofErr w:type="spellStart"/>
+      <w:r>
+        <w:t>this.model.set</w:t>
+      </w:r>
+      <w:proofErr w:type="spellEnd"/>
+      <w:r>
+        <w:t>('</w:t>
+      </w:r>
+      <w:proofErr w:type="spellStart"/>
+      <w:r>
+        <w:t>roundkey</w:t>
+      </w:r>
+      <w:proofErr w:type="spellEnd"/>
+      <w:r>
+        <w:t>', $(</w:t>
+      </w:r>
+      <w:proofErr w:type="spellStart"/>
+      <w:r>
+        <w:t>evt.target</w:t>
+      </w:r>
+      <w:proofErr w:type="spellEnd"/>
+      <w:r>
+        <w:t>).</w:t>
+      </w:r>
+      <w:proofErr w:type="spellStart"/>
+      <w:r>
+        <w:t>val</w:t>
+      </w:r>
+      <w:proofErr w:type="spellEnd"/>
+      <w:r>
+        <w:t>());</w:t>
+      </w:r>
+    </w:p>
+    <w:p>
+      <w:pPr>
+        <w:pStyle w:val="NoSpacing"/>
+      </w:pPr>
+      <w:r>
+        <w:t xml:space="preserve">            }, this));</w:t>
+      </w:r>
+    </w:p>
+    <w:p>
+      <w:pPr>
+        <w:pStyle w:val="NoSpacing"/>
+      </w:pPr>
+    </w:p>
+    <w:p>
+      <w:pPr>
+        <w:pStyle w:val="NoSpacing"/>
+      </w:pPr>
+      <w:r>
+        <w:t xml:space="preserve">This code selects the value from the </w:t>
+      </w:r>
+      <w:proofErr w:type="spellStart"/>
+      <w:r>
+        <w:t>roundkey</w:t>
+      </w:r>
+      <w:proofErr w:type="spellEnd"/>
+      <w:r>
+        <w:t xml:space="preserve"> input element and sets the '</w:t>
+      </w:r>
+      <w:proofErr w:type="spellStart"/>
+      <w:r>
+        <w:t>roundkey</w:t>
+      </w:r>
+      <w:proofErr w:type="spellEnd"/>
+      <w:r>
+        <w:t>' attribute of the model to have this value. This allows us to retrieve the HTML input values later on when performing logical operations on them.</w:t>
+      </w:r>
+    </w:p>
+    <w:p>
+      <w:pPr>
+        <w:pStyle w:val="NoSpacing"/>
+      </w:pPr>
+    </w:p>
+    <w:p>
+      <w:pPr>
+        <w:pStyle w:val="NoSpacing"/>
+      </w:pPr>
+      <w:r>
+        <w:t xml:space="preserve">Because the HTML block is not a standard logic block (it does not inherit from a Gate), it lacks an operation attribute. As a result, signals for HTML blocks cannot properly be handled in joint.shapes.logic.js, and are instead dealt with by overriding their </w:t>
+      </w:r>
+      <w:proofErr w:type="spellStart"/>
+      <w:r>
+        <w:t>onSignal</w:t>
+      </w:r>
+      <w:proofErr w:type="spellEnd"/>
+      <w:r>
+        <w:t xml:space="preserve"> property. This can be seen on line 484 of fullaes.html where the </w:t>
+      </w:r>
+      <w:proofErr w:type="spellStart"/>
+      <w:r>
+        <w:t>onSignal</w:t>
+      </w:r>
+      <w:proofErr w:type="spellEnd"/>
+      <w:r>
+        <w:t xml:space="preserve"> </w:t>
+      </w:r>
+      <w:r>
+        <w:t>attribute</w:t>
+      </w:r>
+      <w:r>
+        <w:t xml:space="preserve"> of </w:t>
+      </w:r>
+      <w:proofErr w:type="spellStart"/>
+      <w:r>
+        <w:t>RoundKey</w:t>
+      </w:r>
+      <w:proofErr w:type="spellEnd"/>
+      <w:r>
+        <w:t xml:space="preserve"> is specified. By calling </w:t>
+      </w:r>
+      <w:proofErr w:type="spellStart"/>
+      <w:r>
+        <w:t>this.get</w:t>
+      </w:r>
+      <w:proofErr w:type="spellEnd"/>
+      <w:r>
+        <w:t>('</w:t>
+      </w:r>
+      <w:proofErr w:type="spellStart"/>
+      <w:r>
+        <w:t>roundkey</w:t>
+      </w:r>
+      <w:proofErr w:type="spellEnd"/>
+      <w:r>
+        <w:t xml:space="preserve">') inside this function it is possible to retrieve the value from the model and use it to perform computations. The </w:t>
+      </w:r>
+      <w:proofErr w:type="spellStart"/>
+      <w:r>
+        <w:t>broadcastSignal</w:t>
+      </w:r>
+      <w:proofErr w:type="spellEnd"/>
+      <w:r>
+        <w:t>() function is then used to forward the resulting signal to the output ports of the HTML block.</w:t>
+      </w:r>
       <w:bookmarkStart w:id="0" w:name="_GoBack"/>
       <w:bookmarkEnd w:id="0"/>
-    </w:p>
-    <w:p>
-      <w:pPr>
-        <w:pStyle w:val="NoSpacing"/>
-      </w:pPr>
-    </w:p>
-    <w:p>
-      <w:pPr>
-        <w:pStyle w:val="NoSpacing"/>
-      </w:pPr>
-      <w:r>
-        <w:t xml:space="preserve">This is where the various input elements, labels, and HTML styles are specified. After the template attribute is an attribute called initialize. The initialize element is where </w:t>
-      </w:r>
-      <w:r>
-        <w:t>signals from the interactive HTML elements are propagated from the view to the model. There is code of the following form:</w:t>
-      </w:r>
-    </w:p>
-    <w:p>
-      <w:pPr>
-        <w:pStyle w:val="NoSpacing"/>
-      </w:pPr>
-      <w:r>
-        <w:t xml:space="preserve">            this.$</w:t>
-      </w:r>
-      <w:proofErr w:type="spellStart"/>
-      <w:r>
-        <w:t>box.find</w:t>
-      </w:r>
-      <w:proofErr w:type="spellEnd"/>
-      <w:r>
-        <w:t>('.</w:t>
-      </w:r>
-      <w:proofErr w:type="spellStart"/>
-      <w:r>
-        <w:t>roundkey</w:t>
-      </w:r>
-      <w:proofErr w:type="spellEnd"/>
-      <w:r>
-        <w:t>').on('change', _.bind(function(</w:t>
-      </w:r>
-      <w:proofErr w:type="spellStart"/>
-      <w:r>
-        <w:t>evt</w:t>
-      </w:r>
-      <w:proofErr w:type="spellEnd"/>
-      <w:r>
-        <w:t>) {</w:t>
-      </w:r>
-    </w:p>
-    <w:p>
-      <w:pPr>
-        <w:pStyle w:val="NoSpacing"/>
-      </w:pPr>
-      <w:r>
-        <w:t xml:space="preserve">                </w:t>
-      </w:r>
-      <w:proofErr w:type="spellStart"/>
-      <w:r>
-        <w:t>this.model.set</w:t>
-      </w:r>
-      <w:proofErr w:type="spellEnd"/>
-      <w:r>
-        <w:t>('</w:t>
-      </w:r>
-      <w:proofErr w:type="spellStart"/>
-      <w:r>
-        <w:t>roundkey</w:t>
-      </w:r>
-      <w:proofErr w:type="spellEnd"/>
-      <w:r>
-        <w:t>', $(</w:t>
-      </w:r>
-      <w:proofErr w:type="spellStart"/>
-      <w:r>
-        <w:t>evt.target</w:t>
-      </w:r>
-      <w:proofErr w:type="spellEnd"/>
-      <w:r>
-        <w:t>).</w:t>
-      </w:r>
-      <w:proofErr w:type="spellStart"/>
-      <w:r>
-        <w:t>val</w:t>
-      </w:r>
-      <w:proofErr w:type="spellEnd"/>
-      <w:r>
-        <w:t>());</w:t>
-      </w:r>
-    </w:p>
-    <w:p>
-      <w:pPr>
-        <w:pStyle w:val="NoSpacing"/>
-      </w:pPr>
-      <w:r>
-        <w:t xml:space="preserve">            }, this));</w:t>
-      </w:r>
-    </w:p>
-    <w:p>
-      <w:pPr>
-        <w:pStyle w:val="NoSpacing"/>
-      </w:pPr>
-    </w:p>
-    <w:p>
-      <w:pPr>
-        <w:pStyle w:val="NoSpacing"/>
-      </w:pPr>
-      <w:r>
-        <w:t xml:space="preserve">This code selects the value from the </w:t>
-      </w:r>
-      <w:proofErr w:type="spellStart"/>
-      <w:r>
-        <w:t>roundkey</w:t>
-      </w:r>
-      <w:proofErr w:type="spellEnd"/>
-      <w:r>
-        <w:t xml:space="preserve"> input element and sets the '</w:t>
-      </w:r>
-      <w:proofErr w:type="spellStart"/>
-      <w:r>
-        <w:t>roundkey</w:t>
-      </w:r>
-      <w:proofErr w:type="spellEnd"/>
-      <w:r>
-        <w:t>' attribute of the model to have this value. This allows us to retrieve the HTML input values later on when performing logical operations on them.</w:t>
-      </w:r>
     </w:p>
     <w:sectPr>
       <w:pgSz w:w="12240" w:h="15840"/>

</xml_diff>